<commit_message>
atulizando dicionario de dados
</commit_message>
<xml_diff>
--- a/Design Funcional/Diagrama de Dados/dicionarioDeDados.docx
+++ b/Design Funcional/Diagrama de Dados/dicionarioDeDados.docx
@@ -12091,7 +12091,7 @@
                 <w:szCs w:val="22"/>
                 <w:rtl w:val="0"/>
               </w:rPr>
-              <w:t xml:space="preserve">este número inteiro representa a vida util em &lt;&lt;&lt;unidade de tempo&gt;&gt;&gt;</w:t>
+              <w:t xml:space="preserve">este número inteiro representa a vida util em anos.</w:t>
             </w:r>
           </w:p>
         </w:tc>
@@ -12203,7 +12203,7 @@
                 <w:szCs w:val="22"/>
                 <w:rtl w:val="0"/>
               </w:rPr>
-              <w:t xml:space="preserve">este número representa a porcentagem em que o valor de um indivíduo do grupo se perde a cada &lt;&lt;&lt;unidade de tempo&gt;&gt;&gt;</w:t>
+              <w:t xml:space="preserve">este número representa a porcentagem em que o valor de um indivíduo do grupo se perde a cada ano.</w:t>
             </w:r>
           </w:p>
         </w:tc>

</xml_diff>